<commit_message>
- Fixes for setup document - PortStatsController.py Code cleanup
</commit_message>
<xml_diff>
--- a/mininet_ryu_setup.docx
+++ b/mininet_ryu_setup.docx
@@ -39,10 +39,10 @@
                   <wp:align>right</wp:align>
                 </wp:positionH>
                 <wp:positionV relativeFrom="page">
-                  <wp:posOffset>1656715</wp:posOffset>
+                  <wp:posOffset>1847215</wp:posOffset>
                 </wp:positionV>
-                <wp:extent cx="5734050" cy="600075"/>
-                <wp:effectExtent l="0" t="0" r="0" b="9525"/>
+                <wp:extent cx="5734050" cy="452120"/>
+                <wp:effectExtent l="0" t="0" r="0" b="5080"/>
                 <wp:wrapSquare wrapText="bothSides"/>
                 <wp:docPr id="217" name="Text Box 2"/>
                 <wp:cNvGraphicFramePr>
@@ -57,7 +57,7 @@
                       <wps:spPr bwMode="auto">
                         <a:xfrm>
                           <a:off x="0" y="0"/>
-                          <a:ext cx="5734050" cy="600075"/>
+                          <a:ext cx="5734050" cy="452438"/>
                         </a:xfrm>
                         <a:prstGeom prst="rect">
                           <a:avLst/>
@@ -109,60 +109,16 @@
                               <w:rPr>
                                 <w:rFonts w:ascii="Consolas" w:hAnsi="Consolas"/>
                               </w:rPr>
-                              <w:t xml:space="preserve"> python python-</w:t>
+                              <w:t xml:space="preserve"> python python-dev python-pip python-</w:t>
                             </w:r>
                             <w:proofErr w:type="spellStart"/>
                             <w:r>
                               <w:rPr>
                                 <w:rFonts w:ascii="Consolas" w:hAnsi="Consolas"/>
                               </w:rPr>
-                              <w:t>dev</w:t>
+                              <w:t>setuptools</w:t>
                             </w:r>
                             <w:proofErr w:type="spellEnd"/>
-                            <w:r>
-                              <w:rPr>
-                                <w:rFonts w:ascii="Consolas" w:hAnsi="Consolas"/>
-                              </w:rPr>
-                              <w:t xml:space="preserve"> python-pip python-</w:t>
-                            </w:r>
-                            <w:proofErr w:type="spellStart"/>
-                            <w:r>
-                              <w:rPr>
-                                <w:rFonts w:ascii="Consolas" w:hAnsi="Consolas"/>
-                              </w:rPr>
-                              <w:t>setuptools</w:t>
-                            </w:r>
-                            <w:proofErr w:type="spellEnd"/>
-                          </w:p>
-                          <w:p>
-                            <w:pPr>
-                              <w:pStyle w:val="NoSpacing"/>
-                              <w:rPr>
-                                <w:rFonts w:ascii="Consolas" w:hAnsi="Consolas"/>
-                              </w:rPr>
-                            </w:pPr>
-                            <w:r>
-                              <w:rPr>
-                                <w:rFonts w:ascii="Consolas" w:hAnsi="Consolas"/>
-                              </w:rPr>
-                              <w:t xml:space="preserve">$ </w:t>
-                            </w:r>
-                            <w:proofErr w:type="spellStart"/>
-                            <w:proofErr w:type="gramStart"/>
-                            <w:r>
-                              <w:rPr>
-                                <w:rFonts w:ascii="Consolas" w:hAnsi="Consolas"/>
-                              </w:rPr>
-                              <w:t>sudo</w:t>
-                            </w:r>
-                            <w:proofErr w:type="spellEnd"/>
-                            <w:proofErr w:type="gramEnd"/>
-                            <w:r>
-                              <w:rPr>
-                                <w:rFonts w:ascii="Consolas" w:hAnsi="Consolas"/>
-                              </w:rPr>
-                              <w:t xml:space="preserve"> pip install .</w:t>
-                            </w:r>
                           </w:p>
                         </w:txbxContent>
                       </wps:txbx>
@@ -184,7 +140,7 @@
                 <v:stroke joinstyle="miter"/>
                 <v:path gradientshapeok="t" o:connecttype="rect"/>
               </v:shapetype>
-              <v:shape id="Text Box 2" o:spid="_x0000_s1026" type="#_x0000_t202" style="position:absolute;margin-left:400.3pt;margin-top:130.45pt;width:451.5pt;height:47.25pt;z-index:251662336;visibility:visible;mso-wrap-style:square;mso-height-percent:0;mso-wrap-distance-left:9pt;mso-wrap-distance-top:0;mso-wrap-distance-right:9pt;mso-wrap-distance-bottom:0;mso-position-horizontal:right;mso-position-horizontal-relative:margin;mso-position-vertical:absolute;mso-position-vertical-relative:page;mso-height-percent:0;mso-height-relative:margin;v-text-anchor:top" o:gfxdata="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" fillcolor="#bfbfbf [2412]" stroked="f">
+              <v:shape id="Text Box 2" o:spid="_x0000_s1026" type="#_x0000_t202" style="position:absolute;margin-left:400.3pt;margin-top:145.45pt;width:451.5pt;height:35.6pt;z-index:251662336;visibility:visible;mso-wrap-style:square;mso-height-percent:0;mso-wrap-distance-left:9pt;mso-wrap-distance-top:0;mso-wrap-distance-right:9pt;mso-wrap-distance-bottom:0;mso-position-horizontal:right;mso-position-horizontal-relative:margin;mso-position-vertical:absolute;mso-position-vertical-relative:page;mso-height-percent:0;mso-height-relative:margin;v-text-anchor:top" o:gfxdata="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" fillcolor="#bfbfbf [2412]" stroked="f">
                 <v:textbox inset="7mm">
                   <w:txbxContent>
                     <w:p>
@@ -220,60 +176,16 @@
                         <w:rPr>
                           <w:rFonts w:ascii="Consolas" w:hAnsi="Consolas"/>
                         </w:rPr>
-                        <w:t xml:space="preserve"> python python-</w:t>
+                        <w:t xml:space="preserve"> python python-dev python-pip python-</w:t>
                       </w:r>
                       <w:proofErr w:type="spellStart"/>
                       <w:r>
                         <w:rPr>
                           <w:rFonts w:ascii="Consolas" w:hAnsi="Consolas"/>
                         </w:rPr>
-                        <w:t>dev</w:t>
+                        <w:t>setuptools</w:t>
                       </w:r>
                       <w:proofErr w:type="spellEnd"/>
-                      <w:r>
-                        <w:rPr>
-                          <w:rFonts w:ascii="Consolas" w:hAnsi="Consolas"/>
-                        </w:rPr>
-                        <w:t xml:space="preserve"> python-pip python-</w:t>
-                      </w:r>
-                      <w:proofErr w:type="spellStart"/>
-                      <w:r>
-                        <w:rPr>
-                          <w:rFonts w:ascii="Consolas" w:hAnsi="Consolas"/>
-                        </w:rPr>
-                        <w:t>setuptools</w:t>
-                      </w:r>
-                      <w:proofErr w:type="spellEnd"/>
-                    </w:p>
-                    <w:p>
-                      <w:pPr>
-                        <w:pStyle w:val="NoSpacing"/>
-                        <w:rPr>
-                          <w:rFonts w:ascii="Consolas" w:hAnsi="Consolas"/>
-                        </w:rPr>
-                      </w:pPr>
-                      <w:r>
-                        <w:rPr>
-                          <w:rFonts w:ascii="Consolas" w:hAnsi="Consolas"/>
-                        </w:rPr>
-                        <w:t xml:space="preserve">$ </w:t>
-                      </w:r>
-                      <w:proofErr w:type="spellStart"/>
-                      <w:proofErr w:type="gramStart"/>
-                      <w:r>
-                        <w:rPr>
-                          <w:rFonts w:ascii="Consolas" w:hAnsi="Consolas"/>
-                        </w:rPr>
-                        <w:t>sudo</w:t>
-                      </w:r>
-                      <w:proofErr w:type="spellEnd"/>
-                      <w:proofErr w:type="gramEnd"/>
-                      <w:r>
-                        <w:rPr>
-                          <w:rFonts w:ascii="Consolas" w:hAnsi="Consolas"/>
-                        </w:rPr>
-                        <w:t xml:space="preserve"> pip install .</w:t>
-                      </w:r>
                     </w:p>
                   </w:txbxContent>
                 </v:textbox>
@@ -520,13 +432,7 @@
                               <w:rPr>
                                 <w:rFonts w:ascii="Consolas" w:hAnsi="Consolas"/>
                               </w:rPr>
-                              <w:t xml:space="preserve">$ </w:t>
-                            </w:r>
-                            <w:r>
-                              <w:rPr>
-                                <w:rFonts w:ascii="Consolas" w:hAnsi="Consolas"/>
-                              </w:rPr>
-                              <w:t xml:space="preserve">mininet/util/install.sh </w:t>
+                              <w:t xml:space="preserve">$ mininet/util/install.sh </w:t>
                             </w:r>
                             <w:r>
                               <w:rPr>
@@ -626,13 +532,7 @@
                         <w:rPr>
                           <w:rFonts w:ascii="Consolas" w:hAnsi="Consolas"/>
                         </w:rPr>
-                        <w:t xml:space="preserve">$ </w:t>
-                      </w:r>
-                      <w:r>
-                        <w:rPr>
-                          <w:rFonts w:ascii="Consolas" w:hAnsi="Consolas"/>
-                        </w:rPr>
-                        <w:t xml:space="preserve">mininet/util/install.sh </w:t>
+                        <w:t xml:space="preserve">$ mininet/util/install.sh </w:t>
                       </w:r>
                       <w:r>
                         <w:rPr>
@@ -743,6 +643,31 @@
     <w:p>
       <w:pPr>
         <w:pStyle w:val="NoSpacing"/>
+      </w:pPr>
+      <w:r>
+        <w:t xml:space="preserve">With </w:t>
+      </w:r>
+      <w:proofErr w:type="spellStart"/>
+      <w:r>
+        <w:t>mininet</w:t>
+      </w:r>
+      <w:proofErr w:type="spellEnd"/>
+      <w:r>
+        <w:t xml:space="preserve"> installed, </w:t>
+      </w:r>
+      <w:proofErr w:type="spellStart"/>
+      <w:r>
+        <w:t>Ryu</w:t>
+      </w:r>
+      <w:proofErr w:type="spellEnd"/>
+      <w:r>
+        <w:t xml:space="preserve"> is next:</w:t>
+      </w:r>
+    </w:p>
+    <w:p>
+      <w:pPr>
+        <w:pStyle w:val="NoSpacing"/>
+        <w:ind w:firstLine="720"/>
       </w:pPr>
       <w:r>
         <w:rPr>
@@ -758,10 +683,10 @@
                   <wp:align>right</wp:align>
                 </wp:positionH>
                 <wp:positionV relativeFrom="page">
-                  <wp:posOffset>4781550</wp:posOffset>
+                  <wp:posOffset>4738688</wp:posOffset>
                 </wp:positionV>
-                <wp:extent cx="5734050" cy="600075"/>
-                <wp:effectExtent l="0" t="0" r="0" b="9525"/>
+                <wp:extent cx="5734050" cy="419100"/>
+                <wp:effectExtent l="0" t="0" r="0" b="0"/>
                 <wp:wrapSquare wrapText="bothSides"/>
                 <wp:docPr id="3" name="Text Box 2"/>
                 <wp:cNvGraphicFramePr>
@@ -776,7 +701,7 @@
                       <wps:spPr bwMode="auto">
                         <a:xfrm>
                           <a:off x="0" y="0"/>
-                          <a:ext cx="5734050" cy="600075"/>
+                          <a:ext cx="5734050" cy="419100"/>
                         </a:xfrm>
                         <a:prstGeom prst="rect">
                           <a:avLst/>
@@ -865,50 +790,6 @@
                               <w:t>; python ./setup.py install</w:t>
                             </w:r>
                           </w:p>
-                          <w:p>
-                            <w:pPr>
-                              <w:pStyle w:val="NoSpacing"/>
-                              <w:rPr>
-                                <w:rFonts w:ascii="Consolas" w:hAnsi="Consolas"/>
-                              </w:rPr>
-                            </w:pPr>
-                            <w:r>
-                              <w:rPr>
-                                <w:rFonts w:ascii="Consolas" w:hAnsi="Consolas"/>
-                              </w:rPr>
-                              <w:t xml:space="preserve">$ </w:t>
-                            </w:r>
-                            <w:proofErr w:type="spellStart"/>
-                            <w:proofErr w:type="gramStart"/>
-                            <w:r>
-                              <w:rPr>
-                                <w:rFonts w:ascii="Consolas" w:hAnsi="Consolas"/>
-                              </w:rPr>
-                              <w:t>sudo</w:t>
-                            </w:r>
-                            <w:proofErr w:type="spellEnd"/>
-                            <w:proofErr w:type="gramEnd"/>
-                            <w:r>
-                              <w:rPr>
-                                <w:rFonts w:ascii="Consolas" w:hAnsi="Consolas"/>
-                              </w:rPr>
-                              <w:t xml:space="preserve"> apt-get install </w:t>
-                            </w:r>
-                            <w:proofErr w:type="spellStart"/>
-                            <w:r>
-                              <w:rPr>
-                                <w:rFonts w:ascii="Consolas" w:hAnsi="Consolas"/>
-                              </w:rPr>
-                              <w:t>ryu</w:t>
-                            </w:r>
-                            <w:proofErr w:type="spellEnd"/>
-                            <w:r>
-                              <w:rPr>
-                                <w:rFonts w:ascii="Consolas" w:hAnsi="Consolas"/>
-                              </w:rPr>
-                              <w:t>-manager</w:t>
-                            </w:r>
-                          </w:p>
                         </w:txbxContent>
                       </wps:txbx>
                       <wps:bodyPr rot="0" vert="horz" wrap="square" lIns="252000" tIns="45720" rIns="91440" bIns="45720" anchor="t" anchorCtr="0">
@@ -925,7 +806,7 @@
           </mc:Choice>
           <mc:Fallback>
             <w:pict>
-              <v:shape w14:anchorId="29548DCB" id="_x0000_s1029" type="#_x0000_t202" style="position:absolute;margin-left:400.3pt;margin-top:376.5pt;width:451.5pt;height:47.25pt;z-index:251666432;visibility:visible;mso-wrap-style:square;mso-height-percent:0;mso-wrap-distance-left:9pt;mso-wrap-distance-top:0;mso-wrap-distance-right:9pt;mso-wrap-distance-bottom:0;mso-position-horizontal:right;mso-position-horizontal-relative:margin;mso-position-vertical:absolute;mso-position-vertical-relative:page;mso-height-percent:0;mso-height-relative:margin;v-text-anchor:top" o:gfxdata="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" fillcolor="#bfbfbf [2412]" stroked="f">
+              <v:shape w14:anchorId="29548DCB" id="_x0000_s1029" type="#_x0000_t202" style="position:absolute;left:0;text-align:left;margin-left:400.3pt;margin-top:373.15pt;width:451.5pt;height:33pt;z-index:251666432;visibility:visible;mso-wrap-style:square;mso-height-percent:0;mso-wrap-distance-left:9pt;mso-wrap-distance-top:0;mso-wrap-distance-right:9pt;mso-wrap-distance-bottom:0;mso-position-horizontal:right;mso-position-horizontal-relative:margin;mso-position-vertical:absolute;mso-position-vertical-relative:page;mso-height-percent:0;mso-height-relative:margin;v-text-anchor:top" o:gfxdata="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" fillcolor="#bfbfbf [2412]" stroked="f">
                 <v:textbox inset="7mm">
                   <w:txbxContent>
                     <w:p>
@@ -996,50 +877,6 @@
                           <w:rFonts w:ascii="Consolas" w:hAnsi="Consolas"/>
                         </w:rPr>
                         <w:t>; python ./setup.py install</w:t>
-                      </w:r>
-                    </w:p>
-                    <w:p>
-                      <w:pPr>
-                        <w:pStyle w:val="NoSpacing"/>
-                        <w:rPr>
-                          <w:rFonts w:ascii="Consolas" w:hAnsi="Consolas"/>
-                        </w:rPr>
-                      </w:pPr>
-                      <w:r>
-                        <w:rPr>
-                          <w:rFonts w:ascii="Consolas" w:hAnsi="Consolas"/>
-                        </w:rPr>
-                        <w:t xml:space="preserve">$ </w:t>
-                      </w:r>
-                      <w:proofErr w:type="spellStart"/>
-                      <w:proofErr w:type="gramStart"/>
-                      <w:r>
-                        <w:rPr>
-                          <w:rFonts w:ascii="Consolas" w:hAnsi="Consolas"/>
-                        </w:rPr>
-                        <w:t>sudo</w:t>
-                      </w:r>
-                      <w:proofErr w:type="spellEnd"/>
-                      <w:proofErr w:type="gramEnd"/>
-                      <w:r>
-                        <w:rPr>
-                          <w:rFonts w:ascii="Consolas" w:hAnsi="Consolas"/>
-                        </w:rPr>
-                        <w:t xml:space="preserve"> apt-get install </w:t>
-                      </w:r>
-                      <w:proofErr w:type="spellStart"/>
-                      <w:r>
-                        <w:rPr>
-                          <w:rFonts w:ascii="Consolas" w:hAnsi="Consolas"/>
-                        </w:rPr>
-                        <w:t>ryu</w:t>
-                      </w:r>
-                      <w:proofErr w:type="spellEnd"/>
-                      <w:r>
-                        <w:rPr>
-                          <w:rFonts w:ascii="Consolas" w:hAnsi="Consolas"/>
-                        </w:rPr>
-                        <w:t>-manager</w:t>
                       </w:r>
                     </w:p>
                   </w:txbxContent>
@@ -1051,29 +888,190 @@
         </mc:AlternateContent>
       </w:r>
       <w:r>
-        <w:t xml:space="preserve">With </w:t>
+        <w:t xml:space="preserve">To install </w:t>
       </w:r>
       <w:proofErr w:type="spellStart"/>
       <w:r>
-        <w:t>mininet</w:t>
+        <w:t>Ryu</w:t>
       </w:r>
       <w:proofErr w:type="spellEnd"/>
       <w:r>
-        <w:t xml:space="preserve"> installed, </w:t>
-      </w:r>
-      <w:proofErr w:type="spellStart"/>
-      <w:r>
-        <w:t>Ryu</w:t>
-      </w:r>
-      <w:proofErr w:type="spellEnd"/>
-      <w:r>
-        <w:t xml:space="preserve"> is next:</w:t>
+        <w:t xml:space="preserve"> from source:</w:t>
       </w:r>
     </w:p>
     <w:p>
       <w:pPr>
         <w:pStyle w:val="NoSpacing"/>
       </w:pPr>
+    </w:p>
+    <w:p>
+      <w:pPr>
+        <w:pStyle w:val="NoSpacing"/>
+      </w:pPr>
+      <w:r>
+        <w:rPr>
+          <w:noProof/>
+          <w:lang w:eastAsia="en-GB"/>
+        </w:rPr>
+        <mc:AlternateContent>
+          <mc:Choice Requires="wps">
+            <w:drawing>
+              <wp:anchor distT="45720" distB="45720" distL="114300" distR="114300" simplePos="0" relativeHeight="251670528" behindDoc="0" locked="0" layoutInCell="1" allowOverlap="1" wp14:anchorId="18105CFE" wp14:editId="46CC3CF0">
+                <wp:simplePos x="0" y="0"/>
+                <wp:positionH relativeFrom="margin">
+                  <wp:align>left</wp:align>
+                </wp:positionH>
+                <wp:positionV relativeFrom="paragraph">
+                  <wp:posOffset>243840</wp:posOffset>
+                </wp:positionV>
+                <wp:extent cx="5734050" cy="266700"/>
+                <wp:effectExtent l="0" t="0" r="0" b="0"/>
+                <wp:wrapSquare wrapText="bothSides"/>
+                <wp:docPr id="5" name="Text Box 5"/>
+                <wp:cNvGraphicFramePr>
+                  <a:graphicFrameLocks xmlns:a="http://schemas.openxmlformats.org/drawingml/2006/main"/>
+                </wp:cNvGraphicFramePr>
+                <a:graphic xmlns:a="http://schemas.openxmlformats.org/drawingml/2006/main">
+                  <a:graphicData uri="http://schemas.microsoft.com/office/word/2010/wordprocessingShape">
+                    <wps:wsp>
+                      <wps:cNvSpPr txBox="1">
+                        <a:spLocks noChangeArrowheads="1"/>
+                      </wps:cNvSpPr>
+                      <wps:spPr bwMode="auto">
+                        <a:xfrm>
+                          <a:off x="0" y="0"/>
+                          <a:ext cx="5734050" cy="266700"/>
+                        </a:xfrm>
+                        <a:prstGeom prst="rect">
+                          <a:avLst/>
+                        </a:prstGeom>
+                        <a:solidFill>
+                          <a:schemeClr val="bg1">
+                            <a:lumMod val="75000"/>
+                          </a:schemeClr>
+                        </a:solidFill>
+                        <a:ln w="9525">
+                          <a:noFill/>
+                          <a:miter lim="800000"/>
+                          <a:headEnd/>
+                          <a:tailEnd/>
+                        </a:ln>
+                      </wps:spPr>
+                      <wps:txbx>
+                        <w:txbxContent>
+                          <w:p>
+                            <w:pPr>
+                              <w:pStyle w:val="NoSpacing"/>
+                              <w:rPr>
+                                <w:rFonts w:ascii="Consolas" w:hAnsi="Consolas"/>
+                              </w:rPr>
+                            </w:pPr>
+                            <w:r>
+                              <w:rPr>
+                                <w:rFonts w:ascii="Consolas" w:hAnsi="Consolas"/>
+                              </w:rPr>
+                              <w:t xml:space="preserve">$ </w:t>
+                            </w:r>
+                            <w:proofErr w:type="gramStart"/>
+                            <w:r>
+                              <w:rPr>
+                                <w:rFonts w:ascii="Consolas" w:hAnsi="Consolas"/>
+                              </w:rPr>
+                              <w:t>pip</w:t>
+                            </w:r>
+                            <w:proofErr w:type="gramEnd"/>
+                            <w:r>
+                              <w:rPr>
+                                <w:rFonts w:ascii="Consolas" w:hAnsi="Consolas"/>
+                              </w:rPr>
+                              <w:t xml:space="preserve"> install </w:t>
+                            </w:r>
+                            <w:proofErr w:type="spellStart"/>
+                            <w:r>
+                              <w:rPr>
+                                <w:rFonts w:ascii="Consolas" w:hAnsi="Consolas"/>
+                              </w:rPr>
+                              <w:t>ryu</w:t>
+                            </w:r>
+                            <w:proofErr w:type="spellEnd"/>
+                          </w:p>
+                        </w:txbxContent>
+                      </wps:txbx>
+                      <wps:bodyPr rot="0" vert="horz" wrap="square" lIns="252000" tIns="45720" rIns="91440" bIns="45720" anchor="t" anchorCtr="0">
+                        <a:noAutofit/>
+                      </wps:bodyPr>
+                    </wps:wsp>
+                  </a:graphicData>
+                </a:graphic>
+                <wp14:sizeRelH relativeFrom="margin">
+                  <wp14:pctWidth>0</wp14:pctWidth>
+                </wp14:sizeRelH>
+                <wp14:sizeRelV relativeFrom="margin">
+                  <wp14:pctHeight>0</wp14:pctHeight>
+                </wp14:sizeRelV>
+              </wp:anchor>
+            </w:drawing>
+          </mc:Choice>
+          <mc:Fallback>
+            <w:pict>
+              <v:shape w14:anchorId="18105CFE" id="Text Box 5" o:spid="_x0000_s1030" type="#_x0000_t202" style="position:absolute;margin-left:0;margin-top:19.2pt;width:451.5pt;height:21pt;z-index:251670528;visibility:visible;mso-wrap-style:square;mso-width-percent:0;mso-height-percent:0;mso-wrap-distance-left:9pt;mso-wrap-distance-top:3.6pt;mso-wrap-distance-right:9pt;mso-wrap-distance-bottom:3.6pt;mso-position-horizontal:left;mso-position-horizontal-relative:margin;mso-position-vertical:absolute;mso-position-vertical-relative:text;mso-width-percent:0;mso-height-percent:0;mso-width-relative:margin;mso-height-relative:margin;v-text-anchor:top" o:gfxdata="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" fillcolor="#bfbfbf [2412]" stroked="f">
+                <v:textbox inset="7mm">
+                  <w:txbxContent>
+                    <w:p>
+                      <w:pPr>
+                        <w:pStyle w:val="NoSpacing"/>
+                        <w:rPr>
+                          <w:rFonts w:ascii="Consolas" w:hAnsi="Consolas"/>
+                        </w:rPr>
+                      </w:pPr>
+                      <w:r>
+                        <w:rPr>
+                          <w:rFonts w:ascii="Consolas" w:hAnsi="Consolas"/>
+                        </w:rPr>
+                        <w:t xml:space="preserve">$ </w:t>
+                      </w:r>
+                      <w:proofErr w:type="gramStart"/>
+                      <w:r>
+                        <w:rPr>
+                          <w:rFonts w:ascii="Consolas" w:hAnsi="Consolas"/>
+                        </w:rPr>
+                        <w:t>pip</w:t>
+                      </w:r>
+                      <w:proofErr w:type="gramEnd"/>
+                      <w:r>
+                        <w:rPr>
+                          <w:rFonts w:ascii="Consolas" w:hAnsi="Consolas"/>
+                        </w:rPr>
+                        <w:t xml:space="preserve"> install </w:t>
+                      </w:r>
+                      <w:proofErr w:type="spellStart"/>
+                      <w:r>
+                        <w:rPr>
+                          <w:rFonts w:ascii="Consolas" w:hAnsi="Consolas"/>
+                        </w:rPr>
+                        <w:t>ryu</w:t>
+                      </w:r>
+                      <w:proofErr w:type="spellEnd"/>
+                    </w:p>
+                  </w:txbxContent>
+                </v:textbox>
+                <w10:wrap type="square" anchorx="margin"/>
+              </v:shape>
+            </w:pict>
+          </mc:Fallback>
+        </mc:AlternateContent>
+      </w:r>
+      <w:r>
+        <w:tab/>
+        <w:t>Easy way:</w:t>
+      </w:r>
+    </w:p>
+    <w:p>
+      <w:pPr>
+        <w:pStyle w:val="NoSpacing"/>
+      </w:pPr>
+      <w:bookmarkStart w:id="0" w:name="_GoBack"/>
+      <w:bookmarkEnd w:id="0"/>
     </w:p>
     <w:p>
       <w:pPr>
@@ -1259,8 +1257,6 @@
       <w:r>
         <w:t>Links</w:t>
       </w:r>
-      <w:bookmarkStart w:id="0" w:name="_GoBack"/>
-      <w:bookmarkEnd w:id="0"/>
     </w:p>
     <w:p>
       <w:proofErr w:type="spellStart"/>
@@ -1271,12 +1267,24 @@
       <w:r>
         <w:t xml:space="preserve"> tutorial - </w:t>
       </w:r>
-      <w:hyperlink r:id="rId4" w:history="1">
+      <w:hyperlink r:id="rId4" w:anchor="interact-with-hosts-and-switches" w:history="1">
         <w:r>
           <w:rPr>
             <w:rStyle w:val="Hyperlink"/>
           </w:rPr>
-          <w:t>http://mininet.org/walkthrough/#interact-with-hosts-and-switches</w:t>
+          <w:t>http://mininet.org/walkthrou</w:t>
+        </w:r>
+        <w:r>
+          <w:rPr>
+            <w:rStyle w:val="Hyperlink"/>
+          </w:rPr>
+          <w:t>g</w:t>
+        </w:r>
+        <w:r>
+          <w:rPr>
+            <w:rStyle w:val="Hyperlink"/>
+          </w:rPr>
+          <w:t>h/#interact-with-hosts-and-switches</w:t>
         </w:r>
       </w:hyperlink>
       <w:r>
@@ -1300,7 +1308,31 @@
           <w:rPr>
             <w:rStyle w:val="Hyperlink"/>
           </w:rPr>
-          <w:t>http://ryu.readthedocs.io/en/latest/writing_ryu_app.html</w:t>
+          <w:t>http://</w:t>
+        </w:r>
+        <w:r>
+          <w:rPr>
+            <w:rStyle w:val="Hyperlink"/>
+          </w:rPr>
+          <w:t>r</w:t>
+        </w:r>
+        <w:r>
+          <w:rPr>
+            <w:rStyle w:val="Hyperlink"/>
+          </w:rPr>
+          <w:t>yu.readthedocs.io/</w:t>
+        </w:r>
+        <w:r>
+          <w:rPr>
+            <w:rStyle w:val="Hyperlink"/>
+          </w:rPr>
+          <w:t>e</w:t>
+        </w:r>
+        <w:r>
+          <w:rPr>
+            <w:rStyle w:val="Hyperlink"/>
+          </w:rPr>
+          <w:t>n/latest/writing_ryu_app.html</w:t>
         </w:r>
       </w:hyperlink>
       <w:r>
@@ -1792,6 +1824,18 @@
       <w:u w:val="single"/>
     </w:rPr>
   </w:style>
+  <w:style w:type="character" w:styleId="FollowedHyperlink">
+    <w:name w:val="FollowedHyperlink"/>
+    <w:basedOn w:val="DefaultParagraphFont"/>
+    <w:uiPriority w:val="99"/>
+    <w:semiHidden/>
+    <w:unhideWhenUsed/>
+    <w:rsid w:val="001E59D4"/>
+    <w:rPr>
+      <w:color w:val="954F72" w:themeColor="followedHyperlink"/>
+      <w:u w:val="single"/>
+    </w:rPr>
+  </w:style>
 </w:styles>
 </file>
 

</xml_diff>